<commit_message>
:octocat: if you want to do impossible thing - ask me how!
</commit_message>
<xml_diff>
--- a/report/FuncDesign.docx
+++ b/report/FuncDesign.docx
@@ -4,6 +4,7 @@
   <w:body>
     <w:p>
       <w:pPr>
+        <w:spacing w:line="360" w:lineRule="auto"/>
         <w:ind w:firstLine="567"/>
         <w:rPr>
           <w:rFonts w:ascii="Times New Roman" w:hAnsi="Times New Roman" w:cs="Times New Roman"/>
@@ -12,6 +13,7 @@
           <w:szCs w:val="32"/>
         </w:rPr>
       </w:pPr>
+      <w:bookmarkStart w:id="0" w:name="_GoBack"/>
       <w:r>
         <w:rPr>
           <w:rFonts w:ascii="Times New Roman" w:hAnsi="Times New Roman" w:cs="Times New Roman"/>
@@ -24,6 +26,7 @@
     </w:p>
     <w:p>
       <w:pPr>
+        <w:spacing w:line="360" w:lineRule="auto"/>
         <w:ind w:firstLine="567"/>
         <w:rPr>
           <w:rFonts w:ascii="Times New Roman" w:hAnsi="Times New Roman" w:cs="Times New Roman"/>
@@ -70,8 +73,6 @@
         </w:rPr>
         <w:t>ДК</w:t>
       </w:r>
-      <w:bookmarkStart w:id="0" w:name="_GoBack"/>
-      <w:bookmarkEnd w:id="0"/>
       <w:r>
         <w:rPr>
           <w:rFonts w:ascii="Times New Roman" w:hAnsi="Times New Roman" w:cs="Times New Roman"/>
@@ -83,6 +84,7 @@
     </w:p>
     <w:p>
       <w:pPr>
+        <w:spacing w:line="360" w:lineRule="auto"/>
         <w:ind w:firstLine="567"/>
         <w:rPr>
           <w:rFonts w:ascii="Times New Roman" w:hAnsi="Times New Roman" w:cs="Times New Roman"/>
@@ -196,7 +198,7 @@
           <w:ilvl w:val="0"/>
           <w:numId w:val="20"/>
         </w:numPr>
-        <w:spacing w:before="0" w:beforeAutospacing="0" w:after="0" w:afterAutospacing="0"/>
+        <w:spacing w:before="0" w:beforeAutospacing="0" w:after="0" w:afterAutospacing="0" w:line="360" w:lineRule="auto"/>
         <w:textAlignment w:val="baseline"/>
         <w:rPr>
           <w:color w:val="000000"/>
@@ -227,7 +229,7 @@
     <w:p>
       <w:pPr>
         <w:pStyle w:val="a3"/>
-        <w:spacing w:before="0" w:beforeAutospacing="0" w:after="0" w:afterAutospacing="0"/>
+        <w:spacing w:before="0" w:beforeAutospacing="0" w:after="0" w:afterAutospacing="0" w:line="360" w:lineRule="auto"/>
         <w:ind w:firstLine="720"/>
       </w:pPr>
       <w:r>
@@ -246,7 +248,7 @@
           <w:ilvl w:val="0"/>
           <w:numId w:val="22"/>
         </w:numPr>
-        <w:spacing w:before="0" w:beforeAutospacing="0" w:after="0" w:afterAutospacing="0"/>
+        <w:spacing w:before="0" w:beforeAutospacing="0" w:after="0" w:afterAutospacing="0" w:line="360" w:lineRule="auto"/>
         <w:rPr>
           <w:lang w:val="en-US"/>
         </w:rPr>
@@ -326,7 +328,7 @@
     <w:p>
       <w:pPr>
         <w:pStyle w:val="a3"/>
-        <w:spacing w:before="0" w:beforeAutospacing="0" w:after="0" w:afterAutospacing="0"/>
+        <w:spacing w:before="0" w:beforeAutospacing="0" w:after="0" w:afterAutospacing="0" w:line="360" w:lineRule="auto"/>
         <w:ind w:firstLine="720"/>
       </w:pPr>
       <w:r>
@@ -341,7 +343,7 @@
     <w:p>
       <w:pPr>
         <w:pStyle w:val="a3"/>
-        <w:spacing w:before="0" w:beforeAutospacing="0" w:after="0" w:afterAutospacing="0"/>
+        <w:spacing w:before="0" w:beforeAutospacing="0" w:after="0" w:afterAutospacing="0" w:line="360" w:lineRule="auto"/>
         <w:ind w:left="720"/>
       </w:pPr>
       <w:r>
@@ -360,7 +362,7 @@
           <w:ilvl w:val="0"/>
           <w:numId w:val="20"/>
         </w:numPr>
-        <w:spacing w:before="0" w:beforeAutospacing="0" w:after="0" w:afterAutospacing="0"/>
+        <w:spacing w:before="0" w:beforeAutospacing="0" w:after="0" w:afterAutospacing="0" w:line="360" w:lineRule="auto"/>
         <w:textAlignment w:val="baseline"/>
         <w:rPr>
           <w:color w:val="000000"/>
@@ -418,7 +420,7 @@
     <w:p>
       <w:pPr>
         <w:pStyle w:val="a3"/>
-        <w:spacing w:before="0" w:beforeAutospacing="0" w:after="0" w:afterAutospacing="0"/>
+        <w:spacing w:before="0" w:beforeAutospacing="0" w:after="0" w:afterAutospacing="0" w:line="360" w:lineRule="auto"/>
         <w:ind w:left="720"/>
       </w:pPr>
       <w:r>
@@ -437,7 +439,7 @@
           <w:ilvl w:val="0"/>
           <w:numId w:val="23"/>
         </w:numPr>
-        <w:spacing w:before="0" w:beforeAutospacing="0" w:after="0" w:afterAutospacing="0"/>
+        <w:spacing w:before="0" w:beforeAutospacing="0" w:after="0" w:afterAutospacing="0" w:line="360" w:lineRule="auto"/>
         <w:textAlignment w:val="baseline"/>
         <w:rPr>
           <w:color w:val="000000"/>
@@ -471,7 +473,7 @@
           <w:ilvl w:val="0"/>
           <w:numId w:val="23"/>
         </w:numPr>
-        <w:spacing w:before="0" w:beforeAutospacing="0" w:after="0" w:afterAutospacing="0"/>
+        <w:spacing w:before="0" w:beforeAutospacing="0" w:after="0" w:afterAutospacing="0" w:line="360" w:lineRule="auto"/>
         <w:textAlignment w:val="baseline"/>
         <w:rPr>
           <w:color w:val="000000"/>
@@ -519,7 +521,7 @@
     <w:p>
       <w:pPr>
         <w:pStyle w:val="a3"/>
-        <w:spacing w:before="0" w:beforeAutospacing="0" w:after="0" w:afterAutospacing="0"/>
+        <w:spacing w:before="0" w:beforeAutospacing="0" w:after="0" w:afterAutospacing="0" w:line="360" w:lineRule="auto"/>
         <w:ind w:firstLine="720"/>
       </w:pPr>
       <w:r>
@@ -552,7 +554,7 @@
     <w:p>
       <w:pPr>
         <w:pStyle w:val="a3"/>
-        <w:spacing w:before="0" w:beforeAutospacing="0" w:after="0" w:afterAutospacing="0"/>
+        <w:spacing w:before="0" w:beforeAutospacing="0" w:after="0" w:afterAutospacing="0" w:line="360" w:lineRule="auto"/>
         <w:ind w:left="720"/>
       </w:pPr>
       <w:r>
@@ -579,7 +581,7 @@
           <w:ilvl w:val="0"/>
           <w:numId w:val="20"/>
         </w:numPr>
-        <w:spacing w:before="0" w:beforeAutospacing="0" w:after="0" w:afterAutospacing="0"/>
+        <w:spacing w:before="0" w:beforeAutospacing="0" w:after="0" w:afterAutospacing="0" w:line="360" w:lineRule="auto"/>
         <w:textAlignment w:val="baseline"/>
         <w:rPr>
           <w:color w:val="000000"/>
@@ -609,7 +611,7 @@
     <w:p>
       <w:pPr>
         <w:pStyle w:val="a3"/>
-        <w:spacing w:before="0" w:beforeAutospacing="0" w:after="0" w:afterAutospacing="0"/>
+        <w:spacing w:before="0" w:beforeAutospacing="0" w:after="0" w:afterAutospacing="0" w:line="360" w:lineRule="auto"/>
         <w:ind w:firstLine="720"/>
       </w:pPr>
       <w:r>
@@ -624,7 +626,7 @@
     <w:p>
       <w:pPr>
         <w:pStyle w:val="a3"/>
-        <w:spacing w:before="0" w:beforeAutospacing="0" w:after="0" w:afterAutospacing="0"/>
+        <w:spacing w:before="0" w:beforeAutospacing="0" w:after="0" w:afterAutospacing="0" w:line="360" w:lineRule="auto"/>
         <w:ind w:left="720"/>
       </w:pPr>
       <w:r>
@@ -639,7 +641,7 @@
     <w:p>
       <w:pPr>
         <w:pStyle w:val="a3"/>
-        <w:spacing w:before="0" w:beforeAutospacing="0" w:after="0" w:afterAutospacing="0"/>
+        <w:spacing w:before="0" w:beforeAutospacing="0" w:after="0" w:afterAutospacing="0" w:line="360" w:lineRule="auto"/>
         <w:ind w:left="720"/>
       </w:pPr>
       <w:r>
@@ -658,7 +660,7 @@
           <w:ilvl w:val="0"/>
           <w:numId w:val="20"/>
         </w:numPr>
-        <w:spacing w:before="0" w:beforeAutospacing="0" w:after="0" w:afterAutospacing="0"/>
+        <w:spacing w:before="0" w:beforeAutospacing="0" w:after="0" w:afterAutospacing="0" w:line="360" w:lineRule="auto"/>
         <w:textAlignment w:val="baseline"/>
         <w:rPr>
           <w:color w:val="000000"/>
@@ -716,7 +718,7 @@
     <w:p>
       <w:pPr>
         <w:pStyle w:val="a3"/>
-        <w:spacing w:before="0" w:beforeAutospacing="0" w:after="0" w:afterAutospacing="0"/>
+        <w:spacing w:before="0" w:beforeAutospacing="0" w:after="0" w:afterAutospacing="0" w:line="360" w:lineRule="auto"/>
         <w:ind w:firstLine="720"/>
       </w:pPr>
       <w:r>
@@ -725,6 +727,7 @@
           <w:sz w:val="29"/>
           <w:szCs w:val="29"/>
         </w:rPr>
+        <w:lastRenderedPageBreak/>
         <w:t xml:space="preserve">Аргументы функции: </w:t>
       </w:r>
     </w:p>
@@ -735,7 +738,7 @@
           <w:ilvl w:val="0"/>
           <w:numId w:val="24"/>
         </w:numPr>
-        <w:spacing w:before="0" w:beforeAutospacing="0" w:after="0" w:afterAutospacing="0"/>
+        <w:spacing w:before="0" w:beforeAutospacing="0" w:after="0" w:afterAutospacing="0" w:line="360" w:lineRule="auto"/>
         <w:textAlignment w:val="baseline"/>
         <w:rPr>
           <w:color w:val="000000"/>
@@ -765,7 +768,7 @@
     <w:p>
       <w:pPr>
         <w:pStyle w:val="a3"/>
-        <w:spacing w:before="0" w:beforeAutospacing="0" w:after="0" w:afterAutospacing="0"/>
+        <w:spacing w:before="0" w:beforeAutospacing="0" w:after="0" w:afterAutospacing="0" w:line="360" w:lineRule="auto"/>
         <w:ind w:left="720"/>
       </w:pPr>
       <w:r>
@@ -798,7 +801,7 @@
     <w:p>
       <w:pPr>
         <w:pStyle w:val="a3"/>
-        <w:spacing w:before="0" w:beforeAutospacing="0" w:after="0" w:afterAutospacing="0"/>
+        <w:spacing w:before="0" w:beforeAutospacing="0" w:after="0" w:afterAutospacing="0" w:line="360" w:lineRule="auto"/>
         <w:ind w:left="720"/>
       </w:pPr>
       <w:r>
@@ -843,7 +846,7 @@
           <w:ilvl w:val="0"/>
           <w:numId w:val="20"/>
         </w:numPr>
-        <w:spacing w:before="0" w:beforeAutospacing="0" w:after="0" w:afterAutospacing="0"/>
+        <w:spacing w:before="0" w:beforeAutospacing="0" w:after="0" w:afterAutospacing="0" w:line="360" w:lineRule="auto"/>
         <w:textAlignment w:val="baseline"/>
         <w:rPr>
           <w:color w:val="000000"/>
@@ -874,7 +877,7 @@
     <w:p>
       <w:pPr>
         <w:pStyle w:val="a3"/>
-        <w:spacing w:before="0" w:beforeAutospacing="0" w:after="0" w:afterAutospacing="0"/>
+        <w:spacing w:before="0" w:beforeAutospacing="0" w:after="0" w:afterAutospacing="0" w:line="360" w:lineRule="auto"/>
         <w:ind w:firstLine="720"/>
       </w:pPr>
       <w:r>
@@ -893,7 +896,7 @@
           <w:ilvl w:val="0"/>
           <w:numId w:val="25"/>
         </w:numPr>
-        <w:spacing w:before="0" w:beforeAutospacing="0" w:after="0" w:afterAutospacing="0"/>
+        <w:spacing w:before="0" w:beforeAutospacing="0" w:after="0" w:afterAutospacing="0" w:line="360" w:lineRule="auto"/>
         <w:textAlignment w:val="baseline"/>
         <w:rPr>
           <w:color w:val="000000"/>
@@ -925,7 +928,7 @@
     <w:p>
       <w:pPr>
         <w:pStyle w:val="a3"/>
-        <w:spacing w:before="0" w:beforeAutospacing="0" w:after="0" w:afterAutospacing="0"/>
+        <w:spacing w:before="0" w:beforeAutospacing="0" w:after="0" w:afterAutospacing="0" w:line="360" w:lineRule="auto"/>
         <w:ind w:left="720"/>
       </w:pPr>
       <w:r>
@@ -934,16 +937,7 @@
           <w:sz w:val="29"/>
           <w:szCs w:val="29"/>
         </w:rPr>
-        <w:t xml:space="preserve">Возвращаемое значение: описание функции: по загруженному файлу CSV определяет количество входов нейронной сети, если оно явно </w:t>
-      </w:r>
-      <w:r>
-        <w:rPr>
-          <w:color w:val="000000"/>
-          <w:sz w:val="29"/>
-          <w:szCs w:val="29"/>
-        </w:rPr>
-        <w:lastRenderedPageBreak/>
-        <w:t xml:space="preserve">не установлено через аргумент функции </w:t>
+        <w:t xml:space="preserve">Возвращаемое значение: описание функции: по загруженному файлу CSV определяет количество входов нейронной сети, если оно явно не установлено через аргумент функции </w:t>
       </w:r>
       <w:proofErr w:type="spellStart"/>
       <w:r>
@@ -973,7 +967,7 @@
           <w:ilvl w:val="0"/>
           <w:numId w:val="20"/>
         </w:numPr>
-        <w:spacing w:before="0" w:beforeAutospacing="0" w:after="0" w:afterAutospacing="0"/>
+        <w:spacing w:before="0" w:beforeAutospacing="0" w:after="0" w:afterAutospacing="0" w:line="360" w:lineRule="auto"/>
         <w:textAlignment w:val="baseline"/>
         <w:rPr>
           <w:color w:val="000000"/>
@@ -1004,7 +998,7 @@
     <w:p>
       <w:pPr>
         <w:pStyle w:val="a3"/>
-        <w:spacing w:before="0" w:beforeAutospacing="0" w:after="0" w:afterAutospacing="0"/>
+        <w:spacing w:before="0" w:beforeAutospacing="0" w:after="0" w:afterAutospacing="0" w:line="360" w:lineRule="auto"/>
         <w:ind w:firstLine="720"/>
       </w:pPr>
       <w:r>
@@ -1023,7 +1017,7 @@
           <w:ilvl w:val="0"/>
           <w:numId w:val="26"/>
         </w:numPr>
-        <w:spacing w:before="0" w:beforeAutospacing="0" w:after="0" w:afterAutospacing="0"/>
+        <w:spacing w:before="0" w:beforeAutospacing="0" w:after="0" w:afterAutospacing="0" w:line="360" w:lineRule="auto"/>
         <w:textAlignment w:val="baseline"/>
         <w:rPr>
           <w:color w:val="000000"/>
@@ -1060,7 +1054,7 @@
           <w:numId w:val="26"/>
         </w:numPr>
         <w:shd w:val="clear" w:color="auto" w:fill="FFFFFF"/>
-        <w:spacing w:before="0" w:beforeAutospacing="0" w:after="0" w:afterAutospacing="0"/>
+        <w:spacing w:before="0" w:beforeAutospacing="0" w:after="0" w:afterAutospacing="0" w:line="360" w:lineRule="auto"/>
         <w:textAlignment w:val="baseline"/>
         <w:rPr>
           <w:color w:val="000000"/>
@@ -1097,7 +1091,7 @@
           <w:numId w:val="26"/>
         </w:numPr>
         <w:shd w:val="clear" w:color="auto" w:fill="FFFFFF"/>
-        <w:spacing w:before="0" w:beforeAutospacing="0" w:after="0" w:afterAutospacing="0"/>
+        <w:spacing w:before="0" w:beforeAutospacing="0" w:after="0" w:afterAutospacing="0" w:line="360" w:lineRule="auto"/>
         <w:textAlignment w:val="baseline"/>
         <w:rPr>
           <w:color w:val="000000"/>
@@ -1134,7 +1128,7 @@
           <w:numId w:val="26"/>
         </w:numPr>
         <w:shd w:val="clear" w:color="auto" w:fill="FFFFFF"/>
-        <w:spacing w:before="0" w:beforeAutospacing="0" w:after="0" w:afterAutospacing="0"/>
+        <w:spacing w:before="0" w:beforeAutospacing="0" w:after="0" w:afterAutospacing="0" w:line="360" w:lineRule="auto"/>
         <w:textAlignment w:val="baseline"/>
         <w:rPr>
           <w:color w:val="000000"/>
@@ -1166,7 +1160,7 @@
     <w:p>
       <w:pPr>
         <w:pStyle w:val="a3"/>
-        <w:spacing w:before="0" w:beforeAutospacing="0" w:after="0" w:afterAutospacing="0"/>
+        <w:spacing w:before="0" w:beforeAutospacing="0" w:after="0" w:afterAutospacing="0" w:line="360" w:lineRule="auto"/>
         <w:ind w:firstLine="720"/>
       </w:pPr>
       <w:r>
@@ -1181,7 +1175,7 @@
     <w:p>
       <w:pPr>
         <w:pStyle w:val="a3"/>
-        <w:spacing w:before="0" w:beforeAutospacing="0" w:after="0" w:afterAutospacing="0"/>
+        <w:spacing w:before="0" w:beforeAutospacing="0" w:after="0" w:afterAutospacing="0" w:line="360" w:lineRule="auto"/>
         <w:ind w:left="720"/>
       </w:pPr>
       <w:r>
@@ -1218,7 +1212,7 @@
           <w:ilvl w:val="0"/>
           <w:numId w:val="20"/>
         </w:numPr>
-        <w:spacing w:before="0" w:beforeAutospacing="0" w:after="0" w:afterAutospacing="0"/>
+        <w:spacing w:before="0" w:beforeAutospacing="0" w:after="0" w:afterAutospacing="0" w:line="360" w:lineRule="auto"/>
         <w:textAlignment w:val="baseline"/>
         <w:rPr>
           <w:color w:val="000000"/>
@@ -1249,7 +1243,7 @@
     <w:p>
       <w:pPr>
         <w:pStyle w:val="a3"/>
-        <w:spacing w:before="0" w:beforeAutospacing="0" w:after="0" w:afterAutospacing="0"/>
+        <w:spacing w:before="0" w:beforeAutospacing="0" w:after="0" w:afterAutospacing="0" w:line="360" w:lineRule="auto"/>
         <w:ind w:firstLine="720"/>
       </w:pPr>
       <w:r>
@@ -1264,7 +1258,7 @@
     <w:p>
       <w:pPr>
         <w:pStyle w:val="a3"/>
-        <w:spacing w:before="0" w:beforeAutospacing="0" w:after="0" w:afterAutospacing="0"/>
+        <w:spacing w:before="0" w:beforeAutospacing="0" w:after="0" w:afterAutospacing="0" w:line="360" w:lineRule="auto"/>
         <w:ind w:firstLine="720"/>
       </w:pPr>
       <w:r>
@@ -1279,7 +1273,7 @@
     <w:p>
       <w:pPr>
         <w:pStyle w:val="a3"/>
-        <w:spacing w:before="0" w:beforeAutospacing="0" w:after="0" w:afterAutospacing="0"/>
+        <w:spacing w:before="0" w:beforeAutospacing="0" w:after="0" w:afterAutospacing="0" w:line="360" w:lineRule="auto"/>
         <w:ind w:left="720"/>
       </w:pPr>
       <w:r>
@@ -1298,7 +1292,7 @@
           <w:ilvl w:val="0"/>
           <w:numId w:val="20"/>
         </w:numPr>
-        <w:spacing w:before="0" w:beforeAutospacing="0" w:after="0" w:afterAutospacing="0"/>
+        <w:spacing w:before="0" w:beforeAutospacing="0" w:after="0" w:afterAutospacing="0" w:line="360" w:lineRule="auto"/>
         <w:textAlignment w:val="baseline"/>
         <w:rPr>
           <w:color w:val="000000"/>
@@ -1338,7 +1332,7 @@
     <w:p>
       <w:pPr>
         <w:pStyle w:val="a3"/>
-        <w:spacing w:before="0" w:beforeAutospacing="0" w:after="0" w:afterAutospacing="0"/>
+        <w:spacing w:before="0" w:beforeAutospacing="0" w:after="0" w:afterAutospacing="0" w:line="360" w:lineRule="auto"/>
         <w:ind w:firstLine="720"/>
       </w:pPr>
       <w:r>
@@ -1347,13 +1341,14 @@
           <w:sz w:val="29"/>
           <w:szCs w:val="29"/>
         </w:rPr>
+        <w:lastRenderedPageBreak/>
         <w:t>Аргументы функции: нет</w:t>
       </w:r>
     </w:p>
     <w:p>
       <w:pPr>
         <w:pStyle w:val="a3"/>
-        <w:spacing w:before="0" w:beforeAutospacing="0" w:after="0" w:afterAutospacing="0"/>
+        <w:spacing w:before="0" w:beforeAutospacing="0" w:after="0" w:afterAutospacing="0" w:line="360" w:lineRule="auto"/>
         <w:ind w:firstLine="720"/>
       </w:pPr>
       <w:r>
@@ -1396,7 +1391,7 @@
     <w:p>
       <w:pPr>
         <w:pStyle w:val="a3"/>
-        <w:spacing w:before="0" w:beforeAutospacing="0" w:after="0" w:afterAutospacing="0"/>
+        <w:spacing w:before="0" w:beforeAutospacing="0" w:after="0" w:afterAutospacing="0" w:line="360" w:lineRule="auto"/>
         <w:ind w:left="720"/>
       </w:pPr>
       <w:r>
@@ -1451,7 +1446,7 @@
           <w:ilvl w:val="0"/>
           <w:numId w:val="20"/>
         </w:numPr>
-        <w:spacing w:before="0" w:beforeAutospacing="0" w:after="0" w:afterAutospacing="0"/>
+        <w:spacing w:before="0" w:beforeAutospacing="0" w:after="0" w:afterAutospacing="0" w:line="360" w:lineRule="auto"/>
         <w:textAlignment w:val="baseline"/>
         <w:rPr>
           <w:color w:val="000000"/>
@@ -1482,7 +1477,7 @@
     <w:p>
       <w:pPr>
         <w:pStyle w:val="a3"/>
-        <w:spacing w:before="0" w:beforeAutospacing="0" w:after="0" w:afterAutospacing="0"/>
+        <w:spacing w:before="0" w:beforeAutospacing="0" w:after="0" w:afterAutospacing="0" w:line="360" w:lineRule="auto"/>
         <w:ind w:firstLine="720"/>
       </w:pPr>
       <w:r>
@@ -1501,7 +1496,7 @@
           <w:ilvl w:val="0"/>
           <w:numId w:val="27"/>
         </w:numPr>
-        <w:spacing w:before="0" w:beforeAutospacing="0" w:after="0" w:afterAutospacing="0"/>
+        <w:spacing w:before="0" w:beforeAutospacing="0" w:after="0" w:afterAutospacing="0" w:line="360" w:lineRule="auto"/>
         <w:textAlignment w:val="baseline"/>
         <w:rPr>
           <w:color w:val="000000"/>
@@ -1538,7 +1533,7 @@
           <w:numId w:val="27"/>
         </w:numPr>
         <w:shd w:val="clear" w:color="auto" w:fill="FFFFFF"/>
-        <w:spacing w:before="0" w:beforeAutospacing="0" w:after="0" w:afterAutospacing="0"/>
+        <w:spacing w:before="0" w:beforeAutospacing="0" w:after="0" w:afterAutospacing="0" w:line="360" w:lineRule="auto"/>
         <w:textAlignment w:val="baseline"/>
         <w:rPr>
           <w:color w:val="000000"/>
@@ -1575,7 +1570,7 @@
           <w:numId w:val="27"/>
         </w:numPr>
         <w:shd w:val="clear" w:color="auto" w:fill="FFFFFF"/>
-        <w:spacing w:before="0" w:beforeAutospacing="0" w:after="0" w:afterAutospacing="0"/>
+        <w:spacing w:before="0" w:beforeAutospacing="0" w:after="0" w:afterAutospacing="0" w:line="360" w:lineRule="auto"/>
         <w:textAlignment w:val="baseline"/>
         <w:rPr>
           <w:color w:val="000000"/>
@@ -1607,7 +1602,7 @@
     <w:p>
       <w:pPr>
         <w:pStyle w:val="a3"/>
-        <w:spacing w:before="0" w:beforeAutospacing="0" w:after="0" w:afterAutospacing="0"/>
+        <w:spacing w:before="0" w:beforeAutospacing="0" w:after="0" w:afterAutospacing="0" w:line="360" w:lineRule="auto"/>
         <w:ind w:left="720"/>
       </w:pPr>
       <w:r>
@@ -1622,7 +1617,7 @@
     <w:p>
       <w:pPr>
         <w:pStyle w:val="a3"/>
-        <w:spacing w:before="0" w:beforeAutospacing="0" w:after="0" w:afterAutospacing="0"/>
+        <w:spacing w:before="0" w:beforeAutospacing="0" w:after="0" w:afterAutospacing="0" w:line="360" w:lineRule="auto"/>
         <w:ind w:left="720"/>
       </w:pPr>
       <w:r>
@@ -1641,7 +1636,7 @@
           <w:ilvl w:val="0"/>
           <w:numId w:val="20"/>
         </w:numPr>
-        <w:spacing w:before="0" w:beforeAutospacing="0" w:after="0" w:afterAutospacing="0"/>
+        <w:spacing w:before="0" w:beforeAutospacing="0" w:after="0" w:afterAutospacing="0" w:line="360" w:lineRule="auto"/>
         <w:textAlignment w:val="baseline"/>
         <w:rPr>
           <w:color w:val="000000"/>
@@ -1672,7 +1667,7 @@
     <w:p>
       <w:pPr>
         <w:pStyle w:val="a3"/>
-        <w:spacing w:before="0" w:beforeAutospacing="0" w:after="0" w:afterAutospacing="0"/>
+        <w:spacing w:before="0" w:beforeAutospacing="0" w:after="0" w:afterAutospacing="0" w:line="360" w:lineRule="auto"/>
         <w:ind w:firstLine="720"/>
       </w:pPr>
       <w:r>
@@ -1692,7 +1687,7 @@
           <w:numId w:val="28"/>
         </w:numPr>
         <w:shd w:val="clear" w:color="auto" w:fill="FFFFFF"/>
-        <w:spacing w:before="0" w:beforeAutospacing="0" w:after="0" w:afterAutospacing="0"/>
+        <w:spacing w:before="0" w:beforeAutospacing="0" w:after="0" w:afterAutospacing="0" w:line="360" w:lineRule="auto"/>
         <w:textAlignment w:val="baseline"/>
         <w:rPr>
           <w:color w:val="000000"/>
@@ -1729,7 +1724,7 @@
           <w:numId w:val="28"/>
         </w:numPr>
         <w:shd w:val="clear" w:color="auto" w:fill="FFFFFF"/>
-        <w:spacing w:before="0" w:beforeAutospacing="0" w:after="0" w:afterAutospacing="0"/>
+        <w:spacing w:before="0" w:beforeAutospacing="0" w:after="0" w:afterAutospacing="0" w:line="360" w:lineRule="auto"/>
         <w:textAlignment w:val="baseline"/>
         <w:rPr>
           <w:color w:val="000000"/>
@@ -1761,7 +1756,7 @@
     <w:p>
       <w:pPr>
         <w:pStyle w:val="a3"/>
-        <w:spacing w:before="0" w:beforeAutospacing="0" w:after="0" w:afterAutospacing="0"/>
+        <w:spacing w:before="0" w:beforeAutospacing="0" w:after="0" w:afterAutospacing="0" w:line="360" w:lineRule="auto"/>
         <w:ind w:left="720"/>
       </w:pPr>
       <w:r>
@@ -1776,7 +1771,7 @@
     <w:p>
       <w:pPr>
         <w:pStyle w:val="a3"/>
-        <w:spacing w:before="0" w:beforeAutospacing="0" w:after="0" w:afterAutospacing="0"/>
+        <w:spacing w:before="0" w:beforeAutospacing="0" w:after="0" w:afterAutospacing="0" w:line="360" w:lineRule="auto"/>
         <w:ind w:left="720"/>
       </w:pPr>
       <w:r>
@@ -1795,7 +1790,7 @@
           <w:ilvl w:val="0"/>
           <w:numId w:val="20"/>
         </w:numPr>
-        <w:spacing w:before="0" w:beforeAutospacing="0" w:after="0" w:afterAutospacing="0"/>
+        <w:spacing w:before="0" w:beforeAutospacing="0" w:after="0" w:afterAutospacing="0" w:line="360" w:lineRule="auto"/>
         <w:textAlignment w:val="baseline"/>
         <w:rPr>
           <w:color w:val="000000"/>
@@ -1809,7 +1804,6 @@
           <w:sz w:val="29"/>
           <w:szCs w:val="29"/>
         </w:rPr>
-        <w:lastRenderedPageBreak/>
         <w:t xml:space="preserve">Название функции: </w:t>
       </w:r>
       <w:proofErr w:type="spellStart"/>
@@ -1827,7 +1821,7 @@
     <w:p>
       <w:pPr>
         <w:pStyle w:val="a3"/>
-        <w:spacing w:before="0" w:beforeAutospacing="0" w:after="0" w:afterAutospacing="0"/>
+        <w:spacing w:before="0" w:beforeAutospacing="0" w:after="0" w:afterAutospacing="0" w:line="360" w:lineRule="auto"/>
         <w:ind w:firstLine="720"/>
       </w:pPr>
       <w:r>
@@ -1846,7 +1840,7 @@
           <w:ilvl w:val="0"/>
           <w:numId w:val="29"/>
         </w:numPr>
-        <w:spacing w:before="0" w:beforeAutospacing="0" w:after="0" w:afterAutospacing="0"/>
+        <w:spacing w:before="0" w:beforeAutospacing="0" w:after="0" w:afterAutospacing="0" w:line="360" w:lineRule="auto"/>
         <w:textAlignment w:val="baseline"/>
         <w:rPr>
           <w:color w:val="000000"/>
@@ -1880,7 +1874,7 @@
           <w:ilvl w:val="0"/>
           <w:numId w:val="29"/>
         </w:numPr>
-        <w:spacing w:before="0" w:beforeAutospacing="0" w:after="0" w:afterAutospacing="0"/>
+        <w:spacing w:before="0" w:beforeAutospacing="0" w:after="0" w:afterAutospacing="0" w:line="360" w:lineRule="auto"/>
         <w:textAlignment w:val="baseline"/>
         <w:rPr>
           <w:color w:val="000000"/>
@@ -1914,7 +1908,7 @@
           <w:ilvl w:val="0"/>
           <w:numId w:val="29"/>
         </w:numPr>
-        <w:spacing w:before="0" w:beforeAutospacing="0" w:after="0" w:afterAutospacing="0"/>
+        <w:spacing w:before="0" w:beforeAutospacing="0" w:after="0" w:afterAutospacing="0" w:line="360" w:lineRule="auto"/>
         <w:textAlignment w:val="baseline"/>
         <w:rPr>
           <w:color w:val="000000"/>
@@ -1929,6 +1923,7 @@
           <w:sz w:val="29"/>
           <w:szCs w:val="29"/>
         </w:rPr>
+        <w:lastRenderedPageBreak/>
         <w:t>hidden_layers</w:t>
       </w:r>
       <w:proofErr w:type="spellEnd"/>
@@ -1948,7 +1943,7 @@
           <w:ilvl w:val="0"/>
           <w:numId w:val="29"/>
         </w:numPr>
-        <w:spacing w:before="0" w:beforeAutospacing="0" w:after="0" w:afterAutospacing="0"/>
+        <w:spacing w:before="0" w:beforeAutospacing="0" w:after="0" w:afterAutospacing="0" w:line="360" w:lineRule="auto"/>
         <w:textAlignment w:val="baseline"/>
         <w:rPr>
           <w:color w:val="000000"/>
@@ -1982,7 +1977,7 @@
           <w:ilvl w:val="0"/>
           <w:numId w:val="29"/>
         </w:numPr>
-        <w:spacing w:before="0" w:beforeAutospacing="0" w:after="0" w:afterAutospacing="0"/>
+        <w:spacing w:before="0" w:beforeAutospacing="0" w:after="0" w:afterAutospacing="0" w:line="360" w:lineRule="auto"/>
         <w:textAlignment w:val="baseline"/>
         <w:rPr>
           <w:color w:val="000000"/>
@@ -2016,7 +2011,7 @@
           <w:ilvl w:val="0"/>
           <w:numId w:val="29"/>
         </w:numPr>
-        <w:spacing w:before="0" w:beforeAutospacing="0" w:after="0" w:afterAutospacing="0"/>
+        <w:spacing w:before="0" w:beforeAutospacing="0" w:after="0" w:afterAutospacing="0" w:line="360" w:lineRule="auto"/>
         <w:textAlignment w:val="baseline"/>
         <w:rPr>
           <w:color w:val="000000"/>
@@ -2046,7 +2041,7 @@
     <w:p>
       <w:pPr>
         <w:pStyle w:val="a3"/>
-        <w:spacing w:before="0" w:beforeAutospacing="0" w:after="0" w:afterAutospacing="0"/>
+        <w:spacing w:before="0" w:beforeAutospacing="0" w:after="0" w:afterAutospacing="0" w:line="360" w:lineRule="auto"/>
         <w:ind w:firstLine="720"/>
       </w:pPr>
       <w:r>
@@ -2061,7 +2056,7 @@
     <w:p>
       <w:pPr>
         <w:pStyle w:val="a3"/>
-        <w:spacing w:before="0" w:beforeAutospacing="0" w:after="0" w:afterAutospacing="0"/>
+        <w:spacing w:before="0" w:beforeAutospacing="0" w:after="0" w:afterAutospacing="0" w:line="360" w:lineRule="auto"/>
         <w:ind w:left="720"/>
       </w:pPr>
       <w:r>
@@ -2073,8 +2068,10 @@
         <w:t>Описание функции: функция осуществляет тренировку нейронной цепи заданное количество циклов и на заданной обучающей выборке. Для обучения использует выбранную функцию активации. Есть возможность изменить число скрытых слоев нейронной сети.</w:t>
       </w:r>
     </w:p>
-    <w:p>
-      <w:pPr>
+    <w:bookmarkEnd w:id="0"/>
+    <w:p>
+      <w:pPr>
+        <w:spacing w:line="360" w:lineRule="auto"/>
         <w:ind w:firstLine="567"/>
         <w:rPr>
           <w:rFonts w:ascii="Times New Roman" w:hAnsi="Times New Roman" w:cs="Times New Roman"/>

</xml_diff>